<commit_message>
Minor update - next steps
</commit_message>
<xml_diff>
--- a/Discussion Documents/GRA-UML Scope & Approach.docx
+++ b/Discussion Documents/GRA-UML Scope & Approach.docx
@@ -37,10 +37,7 @@
         <w:t>4/</w:t>
       </w:r>
       <w:r>
-        <w:t>1</w:t>
-      </w:r>
-      <w:r>
-        <w:t>6</w:t>
+        <w:t>16</w:t>
       </w:r>
       <w:r>
         <w:t>/2014</w:t>
@@ -61,8 +58,6 @@
       <w:r>
         <w:t xml:space="preserve"> Once the general direction for scope and approach is set we will be able to document more detail. </w:t>
       </w:r>
-      <w:bookmarkStart w:id="0" w:name="_GoBack"/>
-      <w:bookmarkEnd w:id="0"/>
     </w:p>
     <w:p>
       <w:r>
@@ -632,6 +627,27 @@
       <w:r>
         <w:t>While we wish to limit the scope and variability of this specification to come to a conclusion, as much as possible we should strive for allowing configurability and “plugins” of different capabilities.</w:t>
       </w:r>
+    </w:p>
+    <w:p>
+      <w:pPr>
+        <w:pStyle w:val="Heading3"/>
+      </w:pPr>
+      <w:r>
+        <w:t>Next steps</w:t>
+      </w:r>
+    </w:p>
+    <w:p>
+      <w:r>
+        <w:t>Assuming this Strawman position is agreed, our next steps will be to define what is in that “</w:t>
+      </w:r>
+      <w:r>
+        <w:t>user-centric top-down SOA profile that has sufficient information to generate a valid and useful set of GRA artifacts</w:t>
+      </w:r>
+      <w:r>
+        <w:t>”. This then becomes a design exercise and could, certainly, be approached differently by different people. Fortunately between what is in UML and SoaML we have something to start with and can then augment or modify as needed for GRA.   To aid this process we can enumerate some of the decision areas to provide focus.</w:t>
+      </w:r>
+      <w:bookmarkStart w:id="0" w:name="_GoBack"/>
+      <w:bookmarkEnd w:id="0"/>
     </w:p>
     <w:p/>
     <w:p/>
@@ -1543,6 +1559,36 @@
       <w:szCs w:val="24"/>
     </w:rPr>
   </w:style>
+  <w:style w:type="paragraph" w:styleId="BalloonText">
+    <w:name w:val="Balloon Text"/>
+    <w:basedOn w:val="Normal"/>
+    <w:link w:val="BalloonTextChar"/>
+    <w:uiPriority w:val="99"/>
+    <w:semiHidden/>
+    <w:unhideWhenUsed/>
+    <w:rsid w:val="00077516"/>
+    <w:pPr>
+      <w:spacing w:after="0" w:line="240" w:lineRule="auto"/>
+    </w:pPr>
+    <w:rPr>
+      <w:rFonts w:ascii="Tahoma" w:hAnsi="Tahoma" w:cs="Tahoma"/>
+      <w:sz w:val="16"/>
+      <w:szCs w:val="16"/>
+    </w:rPr>
+  </w:style>
+  <w:style w:type="character" w:customStyle="1" w:styleId="BalloonTextChar">
+    <w:name w:val="Balloon Text Char"/>
+    <w:basedOn w:val="DefaultParagraphFont"/>
+    <w:link w:val="BalloonText"/>
+    <w:uiPriority w:val="99"/>
+    <w:semiHidden/>
+    <w:rsid w:val="00077516"/>
+    <w:rPr>
+      <w:rFonts w:ascii="Tahoma" w:hAnsi="Tahoma" w:cs="Tahoma"/>
+      <w:sz w:val="16"/>
+      <w:szCs w:val="16"/>
+    </w:rPr>
+  </w:style>
 </w:styles>
 </file>
 
@@ -1881,6 +1927,36 @@
       <w:color w:val="000000"/>
       <w:sz w:val="24"/>
       <w:szCs w:val="24"/>
+    </w:rPr>
+  </w:style>
+  <w:style w:type="paragraph" w:styleId="BalloonText">
+    <w:name w:val="Balloon Text"/>
+    <w:basedOn w:val="Normal"/>
+    <w:link w:val="BalloonTextChar"/>
+    <w:uiPriority w:val="99"/>
+    <w:semiHidden/>
+    <w:unhideWhenUsed/>
+    <w:rsid w:val="00077516"/>
+    <w:pPr>
+      <w:spacing w:after="0" w:line="240" w:lineRule="auto"/>
+    </w:pPr>
+    <w:rPr>
+      <w:rFonts w:ascii="Tahoma" w:hAnsi="Tahoma" w:cs="Tahoma"/>
+      <w:sz w:val="16"/>
+      <w:szCs w:val="16"/>
+    </w:rPr>
+  </w:style>
+  <w:style w:type="character" w:customStyle="1" w:styleId="BalloonTextChar">
+    <w:name w:val="Balloon Text Char"/>
+    <w:basedOn w:val="DefaultParagraphFont"/>
+    <w:link w:val="BalloonText"/>
+    <w:uiPriority w:val="99"/>
+    <w:semiHidden/>
+    <w:rsid w:val="00077516"/>
+    <w:rPr>
+      <w:rFonts w:ascii="Tahoma" w:hAnsi="Tahoma" w:cs="Tahoma"/>
+      <w:sz w:val="16"/>
+      <w:szCs w:val="16"/>
     </w:rPr>
   </w:style>
 </w:styles>

</xml_diff>